<commit_message>
fixed minor bug of report
</commit_message>
<xml_diff>
--- a/report.docx
+++ b/report.docx
@@ -53,7 +53,10 @@
     <w:p/>
     <w:p/>
     <w:p/>
-    <w:p/>
+    <w:p>
+      <w:bookmarkStart w:id="0" w:name="_GoBack"/>
+      <w:bookmarkEnd w:id="0"/>
+    </w:p>
     <w:p>
       <w:pPr>
         <w:ind w:left="1407" w:firstLine="720"/>
@@ -83,7 +86,23 @@
           <w:sz w:val="28"/>
           <w:szCs w:val="28"/>
         </w:rPr>
-        <w:t>樊恩宇, r05921035陳奕安</w:t>
+        <w:t xml:space="preserve">樊恩宇, </w:t>
+      </w:r>
+      <w:r>
+        <w:rPr>
+          <w:rFonts w:ascii="Times New Roman" w:eastAsia="Kaiti TC" w:hAnsi="Times New Roman" w:cs="Times New Roman"/>
+          <w:sz w:val="28"/>
+          <w:szCs w:val="28"/>
+        </w:rPr>
+        <w:t>r05921035</w:t>
+      </w:r>
+      <w:r>
+        <w:rPr>
+          <w:rFonts w:ascii="Kaiti TC" w:eastAsia="Kaiti TC" w:hAnsi="Kaiti TC" w:cs="Kaiti TC"/>
+          <w:sz w:val="28"/>
+          <w:szCs w:val="28"/>
+        </w:rPr>
+        <w:t>陳奕安</w:t>
       </w:r>
     </w:p>
     <w:p>
@@ -532,8 +551,8 @@
         <w:ind w:left="709" w:firstLine="709"/>
         <w:jc w:val="both"/>
       </w:pPr>
-      <w:bookmarkStart w:id="0" w:name="_c3j2crte3fio" w:colFirst="0" w:colLast="0"/>
-      <w:bookmarkEnd w:id="0"/>
+      <w:bookmarkStart w:id="1" w:name="_c3j2crte3fio" w:colFirst="0" w:colLast="0"/>
+      <w:bookmarkEnd w:id="1"/>
       <w:r>
         <w:rPr>
           <w:rFonts w:ascii="Times New Roman" w:eastAsia="Times New Roman" w:hAnsi="Times New Roman" w:cs="Times New Roman"/>
@@ -667,16 +686,16 @@
       <w:pPr>
         <w:jc w:val="both"/>
       </w:pPr>
-      <w:bookmarkStart w:id="1" w:name="_qlrz9tna2byq" w:colFirst="0" w:colLast="0"/>
-      <w:bookmarkEnd w:id="1"/>
+      <w:bookmarkStart w:id="2" w:name="_qlrz9tna2byq" w:colFirst="0" w:colLast="0"/>
+      <w:bookmarkEnd w:id="2"/>
     </w:p>
     <w:p>
       <w:pPr>
         <w:ind w:left="709" w:firstLine="709"/>
         <w:jc w:val="both"/>
       </w:pPr>
-      <w:bookmarkStart w:id="2" w:name="_2nezdwkztpwb" w:colFirst="0" w:colLast="0"/>
-      <w:bookmarkEnd w:id="2"/>
+      <w:bookmarkStart w:id="3" w:name="_2nezdwkztpwb" w:colFirst="0" w:colLast="0"/>
+      <w:bookmarkEnd w:id="3"/>
       <w:r>
         <w:rPr>
           <w:rFonts w:ascii="Times New Roman" w:eastAsia="Times New Roman" w:hAnsi="Times New Roman" w:cs="Times New Roman"/>
@@ -703,16 +722,16 @@
         <w:ind w:left="709" w:firstLine="709"/>
         <w:jc w:val="both"/>
       </w:pPr>
-      <w:bookmarkStart w:id="3" w:name="_sdz5zbc5lz3s" w:colFirst="0" w:colLast="0"/>
-      <w:bookmarkEnd w:id="3"/>
+      <w:bookmarkStart w:id="4" w:name="_sdz5zbc5lz3s" w:colFirst="0" w:colLast="0"/>
+      <w:bookmarkEnd w:id="4"/>
     </w:p>
     <w:p>
       <w:pPr>
         <w:ind w:left="709" w:firstLine="709"/>
         <w:jc w:val="both"/>
       </w:pPr>
-      <w:bookmarkStart w:id="4" w:name="_8xrsrzbwsin" w:colFirst="0" w:colLast="0"/>
-      <w:bookmarkEnd w:id="4"/>
+      <w:bookmarkStart w:id="5" w:name="_8xrsrzbwsin" w:colFirst="0" w:colLast="0"/>
+      <w:bookmarkEnd w:id="5"/>
       <w:r>
         <w:rPr>
           <w:rFonts w:ascii="Times New Roman" w:eastAsia="Times New Roman" w:hAnsi="Times New Roman" w:cs="Times New Roman"/>
@@ -724,8 +743,8 @@
       <w:pPr>
         <w:jc w:val="both"/>
       </w:pPr>
-      <w:bookmarkStart w:id="5" w:name="_gjdgxs" w:colFirst="0" w:colLast="0"/>
-      <w:bookmarkEnd w:id="5"/>
+      <w:bookmarkStart w:id="6" w:name="_gjdgxs" w:colFirst="0" w:colLast="0"/>
+      <w:bookmarkEnd w:id="6"/>
     </w:p>
     <w:p>
       <w:pPr>
@@ -1597,18 +1616,7 @@
           <w:sz w:val="30"/>
           <w:szCs w:val="30"/>
         </w:rPr>
-        <w:t>W</w:t>
-      </w:r>
-      <w:bookmarkStart w:id="6" w:name="_GoBack"/>
-      <w:bookmarkEnd w:id="6"/>
-      <w:r>
-        <w:rPr>
-          <w:rFonts w:ascii="Times New Roman" w:eastAsia="Times New Roman" w:hAnsi="Times New Roman" w:cs="Times New Roman"/>
-          <w:b/>
-          <w:sz w:val="30"/>
-          <w:szCs w:val="30"/>
-        </w:rPr>
-        <w:t>ebsite’</w:t>
+        <w:t>Website’</w:t>
       </w:r>
       <w:r>
         <w:rPr>
@@ -1773,16 +1781,13 @@
     <w:p>
       <w:pPr>
         <w:jc w:val="both"/>
-        <w:rPr>
-          <w:rFonts w:hint="eastAsia"/>
-        </w:rPr>
-      </w:pPr>
-    </w:p>
-    <w:p>
-      <w:pPr>
-        <w:jc w:val="both"/>
-        <w:rPr>
-          <w:rFonts w:ascii="Times New Roman" w:eastAsia="Times New Roman" w:hAnsi="Times New Roman" w:cs="Times New Roman" w:hint="eastAsia"/>
+      </w:pPr>
+    </w:p>
+    <w:p>
+      <w:pPr>
+        <w:jc w:val="both"/>
+        <w:rPr>
+          <w:rFonts w:ascii="Times New Roman" w:eastAsia="Times New Roman" w:hAnsi="Times New Roman" w:cs="Times New Roman"/>
           <w:b/>
           <w:sz w:val="28"/>
           <w:szCs w:val="28"/>

</xml_diff>